<commit_message>
Add red/green LEDs to lock detector circuit
- Green LED lights when locked (collector HIGH → current to GND)
- Red LED lights when unlocked (collector LOW → current from 3.3V)
- Added R9/R10 (330Ω) current limiting resistors
- Fixed diagram: title overlap, added B/C/E pin labels
- Updated README and regenerated docx

🤖 Generated with [Claude Code](https://claude.com/claude-code)

Co-Authored-By: Claude Opus 4.5 <noreply@anthropic.com>
</commit_message>
<xml_diff>
--- a/docs/CHRONOS-Rb_Hardware_Guide.docx
+++ b/docs/CHRONOS-Rb_Hardware_Guide.docx
@@ -2120,9 +2120,9 @@
       <w:r>
         <w:drawing>
           <wp:inline distT="0" distB="0" distL="0" distR="0">
-            <wp:extent cx="4457700" cy="2743200"/>
+            <wp:extent cx="4457700" cy="3429000"/>
             <wp:effectExtent t="0" r="0" b="0" l="0"/>
-            <wp:docPr id="1" name="Lock" descr="NPN level shifter for lock status" title="Lock Detector"/>
+            <wp:docPr id="1" name="Lock" descr="NPN level shifter for lock status with LEDs" title="Lock Detector"/>
             <wp:cNvGraphicFramePr>
               <a:graphicFrameLocks xmlns:a="http://schemas.openxmlformats.org/drawingml/2006/main" noChangeAspect="1"/>
             </wp:cNvGraphicFramePr>
@@ -2145,7 +2145,7 @@
                   <pic:spPr bwMode="auto">
                     <a:xfrm>
                       <a:off x="0" y="0"/>
-                      <a:ext cx="4457700" cy="2743200"/>
+                      <a:ext cx="4457700" cy="3429000"/>
                     </a:xfrm>
                     <a:prstGeom prst="rect">
                       <a:avLst/>

</xml_diff>